<commit_message>
Aerodynamic documentation with figurs
</commit_message>
<xml_diff>
--- a/documentation/Chapters/ch2 Design/Documentation3-modi.docx
+++ b/documentation/Chapters/ch2 Design/Documentation3-modi.docx
@@ -3983,42 +3983,23 @@
       </w:pPr>
       <w:r>
         <w:rPr>
-          <w:color w:val="000000" w:themeColor="text1"/>
-          <w:sz w:val="28"/>
-          <w:szCs w:val="28"/>
-          <w:lang w:val="en-GB" w:bidi="ar-EG"/>
-        </w:rPr>
-        <w:lastRenderedPageBreak/>
-        <w:t>Model 1: (NACA0015)</w:t>
-      </w:r>
-    </w:p>
-    <w:p>
-      <w:pPr>
-        <w:pStyle w:val="ListParagraph"/>
-        <w:bidi w:val="0"/>
-        <w:ind w:left="1440"/>
-        <w:rPr>
-          <w:lang w:val="en-GB"/>
-        </w:rPr>
-      </w:pPr>
-      <w:r>
-        <w:rPr>
           <w:noProof/>
           <w:lang w:val="en-GB" w:eastAsia="en-GB"/>
         </w:rPr>
+        <w:lastRenderedPageBreak/>
         <w:drawing>
-          <wp:anchor distT="0" distB="0" distL="114300" distR="114300" simplePos="0" relativeHeight="251644416" behindDoc="0" locked="0" layoutInCell="1" allowOverlap="1" wp14:anchorId="51658B3D" wp14:editId="3F9B8431">
+          <wp:anchor distT="0" distB="0" distL="114300" distR="114300" simplePos="0" relativeHeight="251656704" behindDoc="0" locked="0" layoutInCell="1" allowOverlap="1" wp14:anchorId="6F93623B" wp14:editId="042C6594">
             <wp:simplePos x="0" y="0"/>
             <wp:positionH relativeFrom="margin">
-              <wp:posOffset>-838200</wp:posOffset>
+              <wp:posOffset>-1028700</wp:posOffset>
             </wp:positionH>
             <wp:positionV relativeFrom="margin">
-              <wp:posOffset>762000</wp:posOffset>
+              <wp:posOffset>409575</wp:posOffset>
             </wp:positionV>
-            <wp:extent cx="7134225" cy="4343400"/>
-            <wp:effectExtent l="0" t="0" r="9525" b="0"/>
+            <wp:extent cx="7267575" cy="4448175"/>
+            <wp:effectExtent l="0" t="0" r="9525" b="9525"/>
             <wp:wrapSquare wrapText="bothSides"/>
-            <wp:docPr id="13" name="Picture 13"/>
+            <wp:docPr id="4" name="Picture 4"/>
             <wp:cNvGraphicFramePr>
               <a:graphicFrameLocks xmlns:a="http://schemas.openxmlformats.org/drawingml/2006/main" noChangeAspect="1"/>
             </wp:cNvGraphicFramePr>
@@ -4026,7 +4007,7 @@
               <a:graphicData uri="http://schemas.openxmlformats.org/drawingml/2006/picture">
                 <pic:pic xmlns:pic="http://schemas.openxmlformats.org/drawingml/2006/picture">
                   <pic:nvPicPr>
-                    <pic:cNvPr id="13" name="lift analysis.png"/>
+                    <pic:cNvPr id="4" name="lift analysis NACA0015.PNG"/>
                     <pic:cNvPicPr/>
                   </pic:nvPicPr>
                   <pic:blipFill>
@@ -4044,7 +4025,7 @@
                   <pic:spPr>
                     <a:xfrm>
                       <a:off x="0" y="0"/>
-                      <a:ext cx="7134225" cy="4343400"/>
+                      <a:ext cx="7267575" cy="4448175"/>
                     </a:xfrm>
                     <a:prstGeom prst="rect">
                       <a:avLst/>
@@ -4062,6 +4043,25 @@
           </wp:anchor>
         </w:drawing>
       </w:r>
+      <w:r>
+        <w:rPr>
+          <w:color w:val="000000" w:themeColor="text1"/>
+          <w:sz w:val="28"/>
+          <w:szCs w:val="28"/>
+          <w:lang w:val="en-GB" w:bidi="ar-EG"/>
+        </w:rPr>
+        <w:t>Model 1: (NACA0015)</w:t>
+      </w:r>
+    </w:p>
+    <w:p>
+      <w:pPr>
+        <w:pStyle w:val="ListParagraph"/>
+        <w:bidi w:val="0"/>
+        <w:ind w:left="1440"/>
+        <w:rPr>
+          <w:lang w:val="en-GB"/>
+        </w:rPr>
+      </w:pPr>
     </w:p>
     <w:p>
       <w:pPr>
@@ -4094,23 +4094,51 @@
       </w:pPr>
       <w:r>
         <w:rPr>
+          <w:color w:val="000000" w:themeColor="text1"/>
+          <w:sz w:val="28"/>
+          <w:szCs w:val="28"/>
+          <w:lang w:val="en-GB" w:bidi="ar-EG"/>
+        </w:rPr>
+        <w:lastRenderedPageBreak/>
+        <w:t xml:space="preserve"> </w:t>
+      </w:r>
+      <w:r>
+        <w:rPr>
+          <w:color w:val="000000" w:themeColor="text1"/>
+          <w:sz w:val="28"/>
+          <w:szCs w:val="28"/>
+          <w:lang w:val="en-GB" w:bidi="ar-EG"/>
+        </w:rPr>
+        <w:t>Model 2: (Eppler423)</w:t>
+      </w:r>
+    </w:p>
+    <w:p>
+      <w:pPr>
+        <w:pStyle w:val="ListParagraph"/>
+        <w:bidi w:val="0"/>
+        <w:ind w:left="1440"/>
+        <w:rPr>
+          <w:lang w:val="en-GB"/>
+        </w:rPr>
+      </w:pPr>
+      <w:r>
+        <w:rPr>
           <w:noProof/>
           <w:lang w:val="en-GB" w:eastAsia="en-GB"/>
         </w:rPr>
-        <w:lastRenderedPageBreak/>
         <w:drawing>
-          <wp:anchor distT="0" distB="0" distL="114300" distR="114300" simplePos="0" relativeHeight="251703808" behindDoc="0" locked="0" layoutInCell="1" allowOverlap="1" wp14:anchorId="23D054EE" wp14:editId="0A56FAE4">
+          <wp:anchor distT="0" distB="0" distL="114300" distR="114300" simplePos="0" relativeHeight="251660800" behindDoc="0" locked="0" layoutInCell="1" allowOverlap="1" wp14:anchorId="48916032" wp14:editId="0C24366F">
             <wp:simplePos x="0" y="0"/>
             <wp:positionH relativeFrom="margin">
-              <wp:posOffset>-924560</wp:posOffset>
+              <wp:posOffset>-1114425</wp:posOffset>
             </wp:positionH>
             <wp:positionV relativeFrom="margin">
-              <wp:posOffset>571500</wp:posOffset>
+              <wp:posOffset>581025</wp:posOffset>
             </wp:positionV>
-            <wp:extent cx="6989445" cy="4610100"/>
-            <wp:effectExtent l="0" t="0" r="1905" b="0"/>
+            <wp:extent cx="7496175" cy="4476750"/>
+            <wp:effectExtent l="0" t="0" r="9525" b="0"/>
             <wp:wrapSquare wrapText="bothSides"/>
-            <wp:docPr id="10" name="Picture 10"/>
+            <wp:docPr id="6" name="Picture 6"/>
             <wp:cNvGraphicFramePr>
               <a:graphicFrameLocks xmlns:a="http://schemas.openxmlformats.org/drawingml/2006/main" noChangeAspect="1"/>
             </wp:cNvGraphicFramePr>
@@ -4118,7 +4146,7 @@
               <a:graphicData uri="http://schemas.openxmlformats.org/drawingml/2006/picture">
                 <pic:pic xmlns:pic="http://schemas.openxmlformats.org/drawingml/2006/picture">
                   <pic:nvPicPr>
-                    <pic:cNvPr id="1" name=""/>
+                    <pic:cNvPr id="6" name="lift analysis Eppler423.PNG"/>
                     <pic:cNvPicPr/>
                   </pic:nvPicPr>
                   <pic:blipFill>
@@ -4136,7 +4164,7 @@
                   <pic:spPr>
                     <a:xfrm>
                       <a:off x="0" y="0"/>
-                      <a:ext cx="6989445" cy="4610100"/>
+                      <a:ext cx="7496175" cy="4476750"/>
                     </a:xfrm>
                     <a:prstGeom prst="rect">
                       <a:avLst/>
@@ -4154,36 +4182,6 @@
           </wp:anchor>
         </w:drawing>
       </w:r>
-      <w:r>
-        <w:rPr>
-          <w:color w:val="000000" w:themeColor="text1"/>
-          <w:sz w:val="28"/>
-          <w:szCs w:val="28"/>
-          <w:lang w:val="en-GB" w:bidi="ar-EG"/>
-        </w:rPr>
-        <w:t xml:space="preserve"> </w:t>
-      </w:r>
-      <w:r>
-        <w:rPr>
-          <w:color w:val="000000" w:themeColor="text1"/>
-          <w:sz w:val="28"/>
-          <w:szCs w:val="28"/>
-          <w:lang w:val="en-GB" w:bidi="ar-EG"/>
-        </w:rPr>
-        <w:t>Model 2: (Eppler423)</w:t>
-      </w:r>
-      <w:bookmarkStart w:id="0" w:name="_GoBack"/>
-      <w:bookmarkEnd w:id="0"/>
-    </w:p>
-    <w:p>
-      <w:pPr>
-        <w:pStyle w:val="ListParagraph"/>
-        <w:bidi w:val="0"/>
-        <w:ind w:left="1440"/>
-        <w:rPr>
-          <w:lang w:val="en-GB"/>
-        </w:rPr>
-      </w:pPr>
     </w:p>
     <w:p>
       <w:pPr>
@@ -8361,8 +8359,9 @@
       </w:pPr>
       <w:r>
         <w:rPr>
+          <w:noProof/>
           <w:shd w:val="clear" w:color="auto" w:fill="FFFFFF"/>
-          <w:lang w:val="en-GB"/>
+          <w:lang w:val="en-GB" w:eastAsia="en-GB"/>
         </w:rPr>
         <w:lastRenderedPageBreak/>
         <w:drawing>
@@ -8466,10 +8465,12 @@
       <w:r>
         <w:rPr>
           <w:rFonts w:ascii="Arial" w:hAnsi="Arial" w:cs="Arial"/>
+          <w:noProof/>
           <w:color w:val="000000" w:themeColor="text1"/>
           <w:sz w:val="28"/>
           <w:szCs w:val="28"/>
           <w:shd w:val="clear" w:color="auto" w:fill="FFFFFF"/>
+          <w:lang w:eastAsia="en-GB"/>
         </w:rPr>
         <w:drawing>
           <wp:anchor distT="0" distB="0" distL="114300" distR="114300" simplePos="0" relativeHeight="251664896" behindDoc="0" locked="0" layoutInCell="1" allowOverlap="1" wp14:anchorId="52FFF524" wp14:editId="406C3C8C">
@@ -8678,11 +8679,12 @@
       <w:r>
         <w:rPr>
           <w:rFonts w:ascii="Arial" w:hAnsi="Arial" w:cs="Arial"/>
+          <w:noProof/>
           <w:color w:val="000000" w:themeColor="text1"/>
           <w:sz w:val="28"/>
           <w:szCs w:val="28"/>
           <w:shd w:val="clear" w:color="auto" w:fill="FFFFFF"/>
-          <w:lang w:val="en-GB"/>
+          <w:lang w:val="en-GB" w:eastAsia="en-GB"/>
         </w:rPr>
         <w:drawing>
           <wp:anchor distT="0" distB="0" distL="114300" distR="114300" simplePos="0" relativeHeight="251671040" behindDoc="0" locked="0" layoutInCell="1" allowOverlap="1" wp14:anchorId="20EE1666" wp14:editId="68DE0B63">
@@ -8749,7 +8751,20 @@
           <w:shd w:val="clear" w:color="auto" w:fill="FFFFFF"/>
           <w:lang w:val="en-GB"/>
         </w:rPr>
-        <w:t>Cl/Cd Vs Cd:</w:t>
+        <w:t>Cl/Cd Vs alpha</w:t>
+      </w:r>
+      <w:bookmarkStart w:id="0" w:name="_GoBack"/>
+      <w:bookmarkEnd w:id="0"/>
+      <w:r>
+        <w:rPr>
+          <w:rFonts w:ascii="Arial" w:hAnsi="Arial" w:cs="Arial"/>
+          <w:color w:val="000000" w:themeColor="text1"/>
+          <w:sz w:val="28"/>
+          <w:szCs w:val="28"/>
+          <w:shd w:val="clear" w:color="auto" w:fill="FFFFFF"/>
+          <w:lang w:val="en-GB"/>
+        </w:rPr>
+        <w:t>:</w:t>
       </w:r>
     </w:p>
     <w:p>
@@ -10504,7 +10519,7 @@
           <w:noProof/>
           <w:sz w:val="28"/>
           <w:szCs w:val="28"/>
-          <w:lang w:eastAsia="en-GB"/>
+          <w:lang w:val="en-GB" w:eastAsia="en-GB"/>
         </w:rPr>
         <w:drawing>
           <wp:anchor distT="0" distB="0" distL="114300" distR="114300" simplePos="0" relativeHeight="251682304" behindDoc="0" locked="0" layoutInCell="1" allowOverlap="1" wp14:anchorId="29FA9568" wp14:editId="0D426F35">
@@ -16206,7 +16221,7 @@
 </file>
 
 <file path=customXml/itemProps1.xml><?xml version="1.0" encoding="utf-8"?>
-<ds:datastoreItem xmlns:ds="http://schemas.openxmlformats.org/officeDocument/2006/customXml" ds:itemID="{E2481D22-A14C-411E-BF83-D356369E8AEB}">
+<ds:datastoreItem xmlns:ds="http://schemas.openxmlformats.org/officeDocument/2006/customXml" ds:itemID="{DDB6D89D-B2FA-4090-834E-690DE285582C}">
   <ds:schemaRefs>
     <ds:schemaRef ds:uri="http://schemas.openxmlformats.org/officeDocument/2006/bibliography"/>
   </ds:schemaRefs>

</xml_diff>

<commit_message>
update of code and figures
</commit_message>
<xml_diff>
--- a/documentation/Chapters/ch2 Design/Documentation3-modi.docx
+++ b/documentation/Chapters/ch2 Design/Documentation3-modi.docx
@@ -3983,42 +3983,23 @@
       </w:pPr>
       <w:r>
         <w:rPr>
-          <w:color w:val="000000" w:themeColor="text1"/>
-          <w:sz w:val="28"/>
-          <w:szCs w:val="28"/>
-          <w:lang w:val="en-GB" w:bidi="ar-EG"/>
-        </w:rPr>
-        <w:lastRenderedPageBreak/>
-        <w:t>Model 1: (NACA0015)</w:t>
-      </w:r>
-    </w:p>
-    <w:p>
-      <w:pPr>
-        <w:pStyle w:val="ListParagraph"/>
-        <w:bidi w:val="0"/>
-        <w:ind w:left="1440"/>
-        <w:rPr>
-          <w:lang w:val="en-GB"/>
-        </w:rPr>
-      </w:pPr>
-      <w:r>
-        <w:rPr>
           <w:noProof/>
           <w:lang w:val="en-GB" w:eastAsia="en-GB"/>
         </w:rPr>
+        <w:lastRenderedPageBreak/>
         <w:drawing>
-          <wp:anchor distT="0" distB="0" distL="114300" distR="114300" simplePos="0" relativeHeight="251644416" behindDoc="0" locked="0" layoutInCell="1" allowOverlap="1" wp14:anchorId="51658B3D" wp14:editId="3F9B8431">
+          <wp:anchor distT="0" distB="0" distL="114300" distR="114300" simplePos="0" relativeHeight="251656704" behindDoc="0" locked="0" layoutInCell="1" allowOverlap="1" wp14:anchorId="6F93623B" wp14:editId="042C6594">
             <wp:simplePos x="0" y="0"/>
             <wp:positionH relativeFrom="margin">
-              <wp:posOffset>-838200</wp:posOffset>
+              <wp:posOffset>-1028700</wp:posOffset>
             </wp:positionH>
             <wp:positionV relativeFrom="margin">
-              <wp:posOffset>762000</wp:posOffset>
+              <wp:posOffset>409575</wp:posOffset>
             </wp:positionV>
-            <wp:extent cx="7134225" cy="4343400"/>
-            <wp:effectExtent l="0" t="0" r="9525" b="0"/>
+            <wp:extent cx="7267575" cy="4448175"/>
+            <wp:effectExtent l="0" t="0" r="9525" b="9525"/>
             <wp:wrapSquare wrapText="bothSides"/>
-            <wp:docPr id="13" name="Picture 13"/>
+            <wp:docPr id="4" name="Picture 4"/>
             <wp:cNvGraphicFramePr>
               <a:graphicFrameLocks xmlns:a="http://schemas.openxmlformats.org/drawingml/2006/main" noChangeAspect="1"/>
             </wp:cNvGraphicFramePr>
@@ -4026,7 +4007,7 @@
               <a:graphicData uri="http://schemas.openxmlformats.org/drawingml/2006/picture">
                 <pic:pic xmlns:pic="http://schemas.openxmlformats.org/drawingml/2006/picture">
                   <pic:nvPicPr>
-                    <pic:cNvPr id="13" name="lift analysis.png"/>
+                    <pic:cNvPr id="4" name="lift analysis NACA0015.PNG"/>
                     <pic:cNvPicPr/>
                   </pic:nvPicPr>
                   <pic:blipFill>
@@ -4044,7 +4025,7 @@
                   <pic:spPr>
                     <a:xfrm>
                       <a:off x="0" y="0"/>
-                      <a:ext cx="7134225" cy="4343400"/>
+                      <a:ext cx="7267575" cy="4448175"/>
                     </a:xfrm>
                     <a:prstGeom prst="rect">
                       <a:avLst/>
@@ -4062,6 +4043,25 @@
           </wp:anchor>
         </w:drawing>
       </w:r>
+      <w:r>
+        <w:rPr>
+          <w:color w:val="000000" w:themeColor="text1"/>
+          <w:sz w:val="28"/>
+          <w:szCs w:val="28"/>
+          <w:lang w:val="en-GB" w:bidi="ar-EG"/>
+        </w:rPr>
+        <w:t>Model 1: (NACA0015)</w:t>
+      </w:r>
+    </w:p>
+    <w:p>
+      <w:pPr>
+        <w:pStyle w:val="ListParagraph"/>
+        <w:bidi w:val="0"/>
+        <w:ind w:left="1440"/>
+        <w:rPr>
+          <w:lang w:val="en-GB"/>
+        </w:rPr>
+      </w:pPr>
     </w:p>
     <w:p>
       <w:pPr>
@@ -4094,23 +4094,51 @@
       </w:pPr>
       <w:r>
         <w:rPr>
+          <w:color w:val="000000" w:themeColor="text1"/>
+          <w:sz w:val="28"/>
+          <w:szCs w:val="28"/>
+          <w:lang w:val="en-GB" w:bidi="ar-EG"/>
+        </w:rPr>
+        <w:lastRenderedPageBreak/>
+        <w:t xml:space="preserve"> </w:t>
+      </w:r>
+      <w:r>
+        <w:rPr>
+          <w:color w:val="000000" w:themeColor="text1"/>
+          <w:sz w:val="28"/>
+          <w:szCs w:val="28"/>
+          <w:lang w:val="en-GB" w:bidi="ar-EG"/>
+        </w:rPr>
+        <w:t>Model 2: (Eppler423)</w:t>
+      </w:r>
+    </w:p>
+    <w:p>
+      <w:pPr>
+        <w:pStyle w:val="ListParagraph"/>
+        <w:bidi w:val="0"/>
+        <w:ind w:left="1440"/>
+        <w:rPr>
+          <w:lang w:val="en-GB"/>
+        </w:rPr>
+      </w:pPr>
+      <w:r>
+        <w:rPr>
           <w:noProof/>
           <w:lang w:val="en-GB" w:eastAsia="en-GB"/>
         </w:rPr>
-        <w:lastRenderedPageBreak/>
         <w:drawing>
-          <wp:anchor distT="0" distB="0" distL="114300" distR="114300" simplePos="0" relativeHeight="251703808" behindDoc="0" locked="0" layoutInCell="1" allowOverlap="1" wp14:anchorId="23D054EE" wp14:editId="0A56FAE4">
+          <wp:anchor distT="0" distB="0" distL="114300" distR="114300" simplePos="0" relativeHeight="251660800" behindDoc="0" locked="0" layoutInCell="1" allowOverlap="1" wp14:anchorId="48916032" wp14:editId="0C24366F">
             <wp:simplePos x="0" y="0"/>
             <wp:positionH relativeFrom="margin">
-              <wp:posOffset>-924560</wp:posOffset>
+              <wp:posOffset>-1114425</wp:posOffset>
             </wp:positionH>
             <wp:positionV relativeFrom="margin">
-              <wp:posOffset>571500</wp:posOffset>
+              <wp:posOffset>581025</wp:posOffset>
             </wp:positionV>
-            <wp:extent cx="6989445" cy="4610100"/>
-            <wp:effectExtent l="0" t="0" r="1905" b="0"/>
+            <wp:extent cx="7496175" cy="4476750"/>
+            <wp:effectExtent l="0" t="0" r="9525" b="0"/>
             <wp:wrapSquare wrapText="bothSides"/>
-            <wp:docPr id="10" name="Picture 10"/>
+            <wp:docPr id="6" name="Picture 6"/>
             <wp:cNvGraphicFramePr>
               <a:graphicFrameLocks xmlns:a="http://schemas.openxmlformats.org/drawingml/2006/main" noChangeAspect="1"/>
             </wp:cNvGraphicFramePr>
@@ -4118,7 +4146,7 @@
               <a:graphicData uri="http://schemas.openxmlformats.org/drawingml/2006/picture">
                 <pic:pic xmlns:pic="http://schemas.openxmlformats.org/drawingml/2006/picture">
                   <pic:nvPicPr>
-                    <pic:cNvPr id="1" name=""/>
+                    <pic:cNvPr id="6" name="lift analysis Eppler423.PNG"/>
                     <pic:cNvPicPr/>
                   </pic:nvPicPr>
                   <pic:blipFill>
@@ -4136,7 +4164,7 @@
                   <pic:spPr>
                     <a:xfrm>
                       <a:off x="0" y="0"/>
-                      <a:ext cx="6989445" cy="4610100"/>
+                      <a:ext cx="7496175" cy="4476750"/>
                     </a:xfrm>
                     <a:prstGeom prst="rect">
                       <a:avLst/>
@@ -4154,36 +4182,6 @@
           </wp:anchor>
         </w:drawing>
       </w:r>
-      <w:r>
-        <w:rPr>
-          <w:color w:val="000000" w:themeColor="text1"/>
-          <w:sz w:val="28"/>
-          <w:szCs w:val="28"/>
-          <w:lang w:val="en-GB" w:bidi="ar-EG"/>
-        </w:rPr>
-        <w:t xml:space="preserve"> </w:t>
-      </w:r>
-      <w:r>
-        <w:rPr>
-          <w:color w:val="000000" w:themeColor="text1"/>
-          <w:sz w:val="28"/>
-          <w:szCs w:val="28"/>
-          <w:lang w:val="en-GB" w:bidi="ar-EG"/>
-        </w:rPr>
-        <w:t>Model 2: (Eppler423)</w:t>
-      </w:r>
-      <w:bookmarkStart w:id="0" w:name="_GoBack"/>
-      <w:bookmarkEnd w:id="0"/>
-    </w:p>
-    <w:p>
-      <w:pPr>
-        <w:pStyle w:val="ListParagraph"/>
-        <w:bidi w:val="0"/>
-        <w:ind w:left="1440"/>
-        <w:rPr>
-          <w:lang w:val="en-GB"/>
-        </w:rPr>
-      </w:pPr>
     </w:p>
     <w:p>
       <w:pPr>
@@ -8361,8 +8359,9 @@
       </w:pPr>
       <w:r>
         <w:rPr>
+          <w:noProof/>
           <w:shd w:val="clear" w:color="auto" w:fill="FFFFFF"/>
-          <w:lang w:val="en-GB"/>
+          <w:lang w:val="en-GB" w:eastAsia="en-GB"/>
         </w:rPr>
         <w:lastRenderedPageBreak/>
         <w:drawing>
@@ -8466,10 +8465,12 @@
       <w:r>
         <w:rPr>
           <w:rFonts w:ascii="Arial" w:hAnsi="Arial" w:cs="Arial"/>
+          <w:noProof/>
           <w:color w:val="000000" w:themeColor="text1"/>
           <w:sz w:val="28"/>
           <w:szCs w:val="28"/>
           <w:shd w:val="clear" w:color="auto" w:fill="FFFFFF"/>
+          <w:lang w:eastAsia="en-GB"/>
         </w:rPr>
         <w:drawing>
           <wp:anchor distT="0" distB="0" distL="114300" distR="114300" simplePos="0" relativeHeight="251664896" behindDoc="0" locked="0" layoutInCell="1" allowOverlap="1" wp14:anchorId="52FFF524" wp14:editId="406C3C8C">
@@ -8678,11 +8679,12 @@
       <w:r>
         <w:rPr>
           <w:rFonts w:ascii="Arial" w:hAnsi="Arial" w:cs="Arial"/>
+          <w:noProof/>
           <w:color w:val="000000" w:themeColor="text1"/>
           <w:sz w:val="28"/>
           <w:szCs w:val="28"/>
           <w:shd w:val="clear" w:color="auto" w:fill="FFFFFF"/>
-          <w:lang w:val="en-GB"/>
+          <w:lang w:val="en-GB" w:eastAsia="en-GB"/>
         </w:rPr>
         <w:drawing>
           <wp:anchor distT="0" distB="0" distL="114300" distR="114300" simplePos="0" relativeHeight="251671040" behindDoc="0" locked="0" layoutInCell="1" allowOverlap="1" wp14:anchorId="20EE1666" wp14:editId="68DE0B63">
@@ -8749,7 +8751,20 @@
           <w:shd w:val="clear" w:color="auto" w:fill="FFFFFF"/>
           <w:lang w:val="en-GB"/>
         </w:rPr>
-        <w:t>Cl/Cd Vs Cd:</w:t>
+        <w:t>Cl/Cd Vs alpha</w:t>
+      </w:r>
+      <w:bookmarkStart w:id="0" w:name="_GoBack"/>
+      <w:bookmarkEnd w:id="0"/>
+      <w:r>
+        <w:rPr>
+          <w:rFonts w:ascii="Arial" w:hAnsi="Arial" w:cs="Arial"/>
+          <w:color w:val="000000" w:themeColor="text1"/>
+          <w:sz w:val="28"/>
+          <w:szCs w:val="28"/>
+          <w:shd w:val="clear" w:color="auto" w:fill="FFFFFF"/>
+          <w:lang w:val="en-GB"/>
+        </w:rPr>
+        <w:t>:</w:t>
       </w:r>
     </w:p>
     <w:p>
@@ -10504,7 +10519,7 @@
           <w:noProof/>
           <w:sz w:val="28"/>
           <w:szCs w:val="28"/>
-          <w:lang w:eastAsia="en-GB"/>
+          <w:lang w:val="en-GB" w:eastAsia="en-GB"/>
         </w:rPr>
         <w:drawing>
           <wp:anchor distT="0" distB="0" distL="114300" distR="114300" simplePos="0" relativeHeight="251682304" behindDoc="0" locked="0" layoutInCell="1" allowOverlap="1" wp14:anchorId="29FA9568" wp14:editId="0D426F35">
@@ -16206,7 +16221,7 @@
 </file>
 
 <file path=customXml/itemProps1.xml><?xml version="1.0" encoding="utf-8"?>
-<ds:datastoreItem xmlns:ds="http://schemas.openxmlformats.org/officeDocument/2006/customXml" ds:itemID="{E2481D22-A14C-411E-BF83-D356369E8AEB}">
+<ds:datastoreItem xmlns:ds="http://schemas.openxmlformats.org/officeDocument/2006/customXml" ds:itemID="{DDB6D89D-B2FA-4090-834E-690DE285582C}">
   <ds:schemaRefs>
     <ds:schemaRef ds:uri="http://schemas.openxmlformats.org/officeDocument/2006/bibliography"/>
   </ds:schemaRefs>

</xml_diff>

<commit_message>
Aerodynamic documentaion and presentation
</commit_message>
<xml_diff>
--- a/documentation/Chapters/ch2 Design/Documentation3-modi.docx
+++ b/documentation/Chapters/ch2 Design/Documentation3-modi.docx
@@ -221,27 +221,7 @@
           <w:szCs w:val="28"/>
           <w:lang w:val="en-GB" w:bidi="ar-EG"/>
         </w:rPr>
-        <w:t xml:space="preserve"> considerations. The flying taxi continues its quad-plane phase until it’s near from the landing point, it switches to the quad-copter mode and gradually lowering its altitude with visual </w:t>
-      </w:r>
-      <w:proofErr w:type="spellStart"/>
-      <w:r>
-        <w:rPr>
-          <w:color w:val="000000" w:themeColor="text1"/>
-          <w:sz w:val="28"/>
-          <w:szCs w:val="28"/>
-          <w:lang w:val="en-GB" w:bidi="ar-EG"/>
-        </w:rPr>
-        <w:t>odometry</w:t>
-      </w:r>
-      <w:proofErr w:type="spellEnd"/>
-      <w:r>
-        <w:rPr>
-          <w:color w:val="000000" w:themeColor="text1"/>
-          <w:sz w:val="28"/>
-          <w:szCs w:val="28"/>
-          <w:lang w:val="en-GB" w:bidi="ar-EG"/>
-        </w:rPr>
-        <w:t xml:space="preserve"> generated to aid the GPS for accurate position estimation and the obstacle avoidance algorithm is on to guide the flying taxi through a safe path to the landing point. </w:t>
+        <w:t xml:space="preserve"> considerations. The flying taxi continues its quad-plane phase until it’s near from the landing point, it switches to the quad-copter mode and gradually lowering its altitude with visual odometry generated to aid the GPS for accurate position estimation and the obstacle avoidance algorithm is on to guide the flying taxi through a safe path to the landing point. </w:t>
       </w:r>
     </w:p>
     <w:p>
@@ -1128,7 +1108,6 @@
           <w:lang w:bidi="ar-EG"/>
         </w:rPr>
       </w:pPr>
-      <w:proofErr w:type="spellStart"/>
       <w:r>
         <w:rPr>
           <w:rFonts w:ascii="Arial" w:hAnsi="Arial" w:cs="Arial"/>
@@ -1138,19 +1117,7 @@
           <w:shd w:val="clear" w:color="auto" w:fill="FFFFFF"/>
           <w:lang w:bidi="ar-EG"/>
         </w:rPr>
-        <w:t>Decalage</w:t>
-      </w:r>
-      <w:proofErr w:type="spellEnd"/>
-      <w:r>
-        <w:rPr>
-          <w:rFonts w:ascii="Arial" w:hAnsi="Arial" w:cs="Arial"/>
-          <w:color w:val="000000" w:themeColor="text1"/>
-          <w:sz w:val="28"/>
-          <w:szCs w:val="28"/>
-          <w:shd w:val="clear" w:color="auto" w:fill="FFFFFF"/>
-          <w:lang w:bidi="ar-EG"/>
-        </w:rPr>
-        <w:t xml:space="preserve"> (</w:t>
+        <w:t>Decalage (</w:t>
       </w:r>
       <m:oMath>
         <m:r>
@@ -5647,19 +5614,8 @@
           <w:szCs w:val="28"/>
           <w:lang w:val="en-GB" w:bidi="ar-EG"/>
         </w:rPr>
-        <w:t xml:space="preserve">So this configuration </w:t>
-      </w:r>
-      <w:proofErr w:type="gramStart"/>
-      <w:r>
-        <w:rPr>
-          <w:color w:val="000000" w:themeColor="text1"/>
-          <w:sz w:val="28"/>
-          <w:szCs w:val="28"/>
-          <w:lang w:val="en-GB" w:bidi="ar-EG"/>
-        </w:rPr>
-        <w:t>help</w:t>
-      </w:r>
-      <w:proofErr w:type="gramEnd"/>
+        <w:t>So this configuration help</w:t>
+      </w:r>
       <w:r>
         <w:rPr>
           <w:color w:val="000000" w:themeColor="text1"/>
@@ -5773,20 +5729,8 @@
           <w:szCs w:val="28"/>
           <w:lang w:bidi="ar-EG"/>
         </w:rPr>
-        <w:t xml:space="preserve">tail not exceed -3 degree, </w:t>
-      </w:r>
-      <w:proofErr w:type="gramStart"/>
-      <w:r>
-        <w:rPr>
-          <w:rFonts w:asciiTheme="minorHAnsi" w:hAnsiTheme="minorHAnsi" w:cstheme="minorBidi"/>
-          <w:color w:val="000000" w:themeColor="text1"/>
-          <w:sz w:val="28"/>
-          <w:szCs w:val="28"/>
-          <w:lang w:bidi="ar-EG"/>
-        </w:rPr>
-        <w:t>So</w:t>
-      </w:r>
-      <w:proofErr w:type="gramEnd"/>
+        <w:t>tail not exceed -3 degree, So</w:t>
+      </w:r>
       <w:r>
         <w:rPr>
           <w:rFonts w:asciiTheme="minorHAnsi" w:hAnsiTheme="minorHAnsi" w:cstheme="minorBidi"/>
@@ -5962,51 +5906,7 @@
           <w:szCs w:val="28"/>
           <w:lang w:bidi="ar-EG"/>
         </w:rPr>
-        <w:t xml:space="preserve">We find trim angle of attack at 5.1 degree, and we go to </w:t>
-      </w:r>
-      <w:proofErr w:type="spellStart"/>
-      <w:r>
-        <w:rPr>
-          <w:rFonts w:asciiTheme="minorHAnsi" w:hAnsiTheme="minorHAnsi" w:cstheme="minorBidi"/>
-          <w:color w:val="000000" w:themeColor="text1"/>
-          <w:sz w:val="28"/>
-          <w:szCs w:val="28"/>
-          <w:lang w:bidi="ar-EG"/>
-        </w:rPr>
-        <w:t>Fz</w:t>
-      </w:r>
-      <w:proofErr w:type="spellEnd"/>
-      <w:r>
-        <w:rPr>
-          <w:rFonts w:asciiTheme="minorHAnsi" w:hAnsiTheme="minorHAnsi" w:cstheme="minorBidi"/>
-          <w:color w:val="000000" w:themeColor="text1"/>
-          <w:sz w:val="28"/>
-          <w:szCs w:val="28"/>
-          <w:lang w:bidi="ar-EG"/>
-        </w:rPr>
-        <w:t xml:space="preserve"> VS Alpha graph get lift that carry aircraft we get </w:t>
-      </w:r>
-      <w:proofErr w:type="spellStart"/>
-      <w:r>
-        <w:rPr>
-          <w:rFonts w:asciiTheme="minorHAnsi" w:hAnsiTheme="minorHAnsi" w:cstheme="minorBidi"/>
-          <w:color w:val="000000" w:themeColor="text1"/>
-          <w:sz w:val="28"/>
-          <w:szCs w:val="28"/>
-          <w:lang w:bidi="ar-EG"/>
-        </w:rPr>
-        <w:t>Fz</w:t>
-      </w:r>
-      <w:proofErr w:type="spellEnd"/>
-      <w:r>
-        <w:rPr>
-          <w:rFonts w:asciiTheme="minorHAnsi" w:hAnsiTheme="minorHAnsi" w:cstheme="minorBidi"/>
-          <w:color w:val="000000" w:themeColor="text1"/>
-          <w:sz w:val="28"/>
-          <w:szCs w:val="28"/>
-          <w:lang w:bidi="ar-EG"/>
-        </w:rPr>
-        <w:t>=28.8(N) at 5.1 degree, which carry 2.93 Kg maximum tack-off weight, all of calculations reference to 2.7 Kg maximum tack-off weight.</w:t>
+        <w:t>We find trim angle of attack at 5.1 degree, and we go to Fz VS Alpha graph get lift that carry aircraft we get Fz=28.8(N) at 5.1 degree, which carry 2.93 Kg maximum tack-off weight, all of calculations reference to 2.7 Kg maximum tack-off weight.</w:t>
       </w:r>
     </w:p>
     <w:p>
@@ -6046,7 +5946,7 @@
           <w:szCs w:val="28"/>
           <w:lang w:val="en-GB" w:bidi="ar-EG"/>
         </w:rPr>
-        <w:t xml:space="preserve">So, we select </w:t>
+        <w:t xml:space="preserve">So, </w:t>
       </w:r>
       <w:r>
         <w:rPr>
@@ -6069,7 +5969,29 @@
           <w:szCs w:val="28"/>
           <w:lang w:val="en-GB" w:bidi="ar-EG"/>
         </w:rPr>
-        <w:t xml:space="preserve"> because model (1) is more effective than model (2)</w:t>
+        <w:t xml:space="preserve"> </w:t>
+      </w:r>
+      <w:r>
+        <w:rPr>
+          <w:rFonts w:asciiTheme="minorBidi" w:hAnsiTheme="minorBidi"/>
+          <w:b/>
+          <w:bCs/>
+          <w:sz w:val="28"/>
+          <w:szCs w:val="28"/>
+          <w:lang w:val="en-GB" w:bidi="ar-EG"/>
+        </w:rPr>
+        <w:t xml:space="preserve">has been selected </w:t>
+      </w:r>
+      <w:r>
+        <w:rPr>
+          <w:rFonts w:asciiTheme="minorBidi" w:hAnsiTheme="minorBidi"/>
+          <w:b/>
+          <w:bCs/>
+          <w:sz w:val="28"/>
+          <w:szCs w:val="28"/>
+          <w:lang w:val="en-GB" w:bidi="ar-EG"/>
+        </w:rPr>
+        <w:t>because model (1) is more effective than model (2)</w:t>
       </w:r>
     </w:p>
     <w:p>
@@ -8753,8 +8675,6 @@
         </w:rPr>
         <w:t>Cl/Cd Vs alpha</w:t>
       </w:r>
-      <w:bookmarkStart w:id="0" w:name="_GoBack"/>
-      <w:bookmarkEnd w:id="0"/>
       <w:r>
         <w:rPr>
           <w:rFonts w:ascii="Arial" w:hAnsi="Arial" w:cs="Arial"/>
@@ -8869,10 +8789,12 @@
           <w:shd w:val="clear" w:color="auto" w:fill="FFFFFF"/>
           <w:lang w:val="en-GB"/>
         </w:rPr>
-        <w:t>Cl</w:t>
-      </w:r>
-      <w:proofErr w:type="gramStart"/>
-      <w:r>
+        <w:t>Cl^(3/2)/Cd Vs alpha:</w:t>
+      </w:r>
+    </w:p>
+    <w:p>
+      <w:pPr>
+        <w:pStyle w:val="ListParagraph"/>
         <w:rPr>
           <w:rFonts w:ascii="Arial" w:hAnsi="Arial" w:cs="Arial"/>
           <w:color w:val="000000" w:themeColor="text1"/>
@@ -8881,32 +8803,6 @@
           <w:shd w:val="clear" w:color="auto" w:fill="FFFFFF"/>
           <w:lang w:val="en-GB"/>
         </w:rPr>
-        <w:t>^(</w:t>
-      </w:r>
-      <w:proofErr w:type="gramEnd"/>
-      <w:r>
-        <w:rPr>
-          <w:rFonts w:ascii="Arial" w:hAnsi="Arial" w:cs="Arial"/>
-          <w:color w:val="000000" w:themeColor="text1"/>
-          <w:sz w:val="28"/>
-          <w:szCs w:val="28"/>
-          <w:shd w:val="clear" w:color="auto" w:fill="FFFFFF"/>
-          <w:lang w:val="en-GB"/>
-        </w:rPr>
-        <w:t>3/2)/Cd Vs alpha:</w:t>
-      </w:r>
-    </w:p>
-    <w:p>
-      <w:pPr>
-        <w:pStyle w:val="ListParagraph"/>
-        <w:rPr>
-          <w:rFonts w:ascii="Arial" w:hAnsi="Arial" w:cs="Arial"/>
-          <w:color w:val="000000" w:themeColor="text1"/>
-          <w:sz w:val="28"/>
-          <w:szCs w:val="28"/>
-          <w:shd w:val="clear" w:color="auto" w:fill="FFFFFF"/>
-          <w:lang w:val="en-GB"/>
-        </w:rPr>
       </w:pPr>
     </w:p>
     <w:p>
@@ -8919,23 +8815,13 @@
           <w:lang w:bidi="ar-EG"/>
         </w:rPr>
       </w:pPr>
-      <w:proofErr w:type="gramStart"/>
       <w:r>
         <w:rPr>
           <w:sz w:val="28"/>
           <w:szCs w:val="28"/>
           <w:lang w:bidi="ar-EG"/>
         </w:rPr>
-        <w:t>Finally</w:t>
-      </w:r>
-      <w:proofErr w:type="gramEnd"/>
-      <w:r>
-        <w:rPr>
-          <w:sz w:val="28"/>
-          <w:szCs w:val="28"/>
-          <w:lang w:bidi="ar-EG"/>
-        </w:rPr>
-        <w:t xml:space="preserve"> must check for results by focus on 2 important figures;</w:t>
+        <w:t>Finally must check for results by focus on 2 important figures;</w:t>
       </w:r>
     </w:p>
     <w:p>
@@ -9017,69 +8903,15 @@
           <w:szCs w:val="28"/>
           <w:lang w:bidi="ar-EG"/>
         </w:rPr>
-        <w:t>(longitudinal static stability and lift generated from airfoil</w:t>
-      </w:r>
-      <w:proofErr w:type="gramStart"/>
+        <w:t>(longitudinal static stability and lift generated from airfoil)</w:t>
+      </w:r>
       <w:r>
         <w:rPr>
           <w:sz w:val="28"/>
           <w:szCs w:val="28"/>
           <w:lang w:bidi="ar-EG"/>
         </w:rPr>
-        <w:t>)</w:t>
-      </w:r>
-      <w:r>
-        <w:rPr>
-          <w:sz w:val="28"/>
-          <w:szCs w:val="28"/>
-          <w:lang w:bidi="ar-EG"/>
-        </w:rPr>
-        <w:t xml:space="preserve"> ;</w:t>
-      </w:r>
-      <w:proofErr w:type="gramEnd"/>
-      <w:r>
-        <w:rPr>
-          <w:sz w:val="28"/>
-          <w:szCs w:val="28"/>
-          <w:lang w:bidi="ar-EG"/>
-        </w:rPr>
-        <w:t xml:space="preserve"> slope of Cm Vs alpha must has negative slope, and the value of lift at trim angle of attack must be carry the weight of vehicle:</w:t>
-      </w:r>
-    </w:p>
-    <w:p>
-      <w:pPr>
-        <w:pStyle w:val="Default"/>
-        <w:numPr>
-          <w:ilvl w:val="2"/>
-          <w:numId w:val="17"/>
-        </w:numPr>
-        <w:rPr>
-          <w:rFonts w:ascii="Arial" w:hAnsi="Arial" w:cs="Arial"/>
-          <w:color w:val="000000" w:themeColor="text1"/>
-          <w:sz w:val="36"/>
-          <w:szCs w:val="36"/>
-          <w:shd w:val="clear" w:color="auto" w:fill="FFFFFF"/>
-        </w:rPr>
-      </w:pPr>
-      <w:r>
-        <w:rPr>
-          <w:rFonts w:ascii="Arial" w:hAnsi="Arial" w:cs="Arial"/>
-          <w:color w:val="000000" w:themeColor="text1"/>
-          <w:sz w:val="36"/>
-          <w:szCs w:val="36"/>
-          <w:shd w:val="clear" w:color="auto" w:fill="FFFFFF"/>
-        </w:rPr>
-        <w:t>Stability Analysis</w:t>
-      </w:r>
-      <w:r>
-        <w:rPr>
-          <w:rFonts w:ascii="Arial" w:hAnsi="Arial" w:cs="Arial"/>
-          <w:color w:val="000000" w:themeColor="text1"/>
-          <w:sz w:val="36"/>
-          <w:szCs w:val="36"/>
-          <w:shd w:val="clear" w:color="auto" w:fill="FFFFFF"/>
-        </w:rPr>
-        <w:t>:</w:t>
+        <w:t xml:space="preserve"> ; slope of Cm Vs alpha must has negative slope, and the value of lift at trim angle of attack must be carry the weight of vehicle:</w:t>
       </w:r>
     </w:p>
     <w:p>
@@ -10840,23 +10672,7 @@
           <w:sz w:val="28"/>
           <w:szCs w:val="28"/>
         </w:rPr>
-        <w:t xml:space="preserve">=100 second, and step=0.1 second we see the signal is </w:t>
-      </w:r>
-      <w:proofErr w:type="gramStart"/>
-      <w:r>
-        <w:rPr>
-          <w:sz w:val="28"/>
-          <w:szCs w:val="28"/>
-        </w:rPr>
-        <w:t>converge</w:t>
-      </w:r>
-      <w:proofErr w:type="gramEnd"/>
-      <w:r>
-        <w:rPr>
-          <w:sz w:val="28"/>
-          <w:szCs w:val="28"/>
-        </w:rPr>
-        <w:t xml:space="preserve"> with time</w:t>
+        <w:t>=100 second, and step=0.1 second we see the signal is converge with time</w:t>
       </w:r>
       <w:r>
         <w:rPr>
@@ -10949,23 +10765,7 @@
           <w:sz w:val="28"/>
           <w:szCs w:val="28"/>
         </w:rPr>
-        <w:t xml:space="preserve">Type2,3: </w:t>
-      </w:r>
-      <w:proofErr w:type="spellStart"/>
-      <w:r>
-        <w:rPr>
-          <w:sz w:val="28"/>
-          <w:szCs w:val="28"/>
-        </w:rPr>
-        <w:t>dutch</w:t>
-      </w:r>
-      <w:proofErr w:type="spellEnd"/>
-      <w:r>
-        <w:rPr>
-          <w:sz w:val="28"/>
-          <w:szCs w:val="28"/>
-        </w:rPr>
-        <w:t xml:space="preserve"> roll mode. </w:t>
+        <w:t xml:space="preserve">Type2,3: dutch roll mode. </w:t>
       </w:r>
     </w:p>
     <w:p>
@@ -12602,7 +12402,27 @@
           <w:sz w:val="28"/>
           <w:szCs w:val="28"/>
         </w:rPr>
-        <w:t>: velocity speed</w:t>
+        <w:t xml:space="preserve">: </w:t>
+      </w:r>
+      <w:r>
+        <w:rPr>
+          <w:rFonts w:asciiTheme="minorHAnsi" w:hAnsiTheme="minorHAnsi" w:cstheme="minorBidi"/>
+          <w:color w:val="auto"/>
+          <w:sz w:val="28"/>
+          <w:szCs w:val="28"/>
+        </w:rPr>
+        <w:t>trim</w:t>
+      </w:r>
+      <w:bookmarkStart w:id="0" w:name="_GoBack"/>
+      <w:bookmarkEnd w:id="0"/>
+      <w:r>
+        <w:rPr>
+          <w:rFonts w:asciiTheme="minorHAnsi" w:hAnsiTheme="minorHAnsi" w:cstheme="minorBidi"/>
+          <w:color w:val="auto"/>
+          <w:sz w:val="28"/>
+          <w:szCs w:val="28"/>
+        </w:rPr>
+        <w:t xml:space="preserve"> speed</w:t>
       </w:r>
       <w:r>
         <w:rPr>
@@ -12769,21 +12589,12 @@
                 <w:szCs w:val="28"/>
               </w:rPr>
             </w:pPr>
-            <w:proofErr w:type="spellStart"/>
-            <w:r>
-              <w:rPr>
-                <w:sz w:val="28"/>
-                <w:szCs w:val="28"/>
-              </w:rPr>
-              <w:t>CXu</w:t>
-            </w:r>
-            <w:proofErr w:type="spellEnd"/>
-            <w:r>
-              <w:rPr>
-                <w:sz w:val="28"/>
-                <w:szCs w:val="28"/>
-              </w:rPr>
-              <w:t xml:space="preserve"> = </w:t>
+            <w:r>
+              <w:rPr>
+                <w:sz w:val="28"/>
+                <w:szCs w:val="28"/>
+              </w:rPr>
+              <w:t xml:space="preserve">CXu = </w:t>
             </w:r>
             <w:r>
               <w:rPr>
@@ -12807,21 +12618,12 @@
                 <w:szCs w:val="28"/>
               </w:rPr>
             </w:pPr>
-            <w:proofErr w:type="spellStart"/>
-            <w:r>
-              <w:rPr>
-                <w:sz w:val="28"/>
-                <w:szCs w:val="28"/>
-              </w:rPr>
-              <w:t>CYb</w:t>
-            </w:r>
-            <w:proofErr w:type="spellEnd"/>
-            <w:r>
-              <w:rPr>
-                <w:sz w:val="28"/>
-                <w:szCs w:val="28"/>
-              </w:rPr>
-              <w:t xml:space="preserve"> = </w:t>
+            <w:r>
+              <w:rPr>
+                <w:sz w:val="28"/>
+                <w:szCs w:val="28"/>
+              </w:rPr>
+              <w:t xml:space="preserve">CYb = </w:t>
             </w:r>
             <w:r>
               <w:rPr>
@@ -12851,21 +12653,12 @@
                 <w:szCs w:val="28"/>
               </w:rPr>
             </w:pPr>
-            <w:proofErr w:type="spellStart"/>
-            <w:r>
-              <w:rPr>
-                <w:sz w:val="28"/>
-                <w:szCs w:val="28"/>
-              </w:rPr>
-              <w:t>CLu</w:t>
-            </w:r>
-            <w:proofErr w:type="spellEnd"/>
-            <w:r>
-              <w:rPr>
-                <w:sz w:val="28"/>
-                <w:szCs w:val="28"/>
-              </w:rPr>
-              <w:t xml:space="preserve"> = </w:t>
+            <w:r>
+              <w:rPr>
+                <w:sz w:val="28"/>
+                <w:szCs w:val="28"/>
+              </w:rPr>
+              <w:t xml:space="preserve">CLu = </w:t>
             </w:r>
             <w:r>
               <w:rPr>
@@ -12889,21 +12682,12 @@
                 <w:szCs w:val="28"/>
               </w:rPr>
             </w:pPr>
-            <w:proofErr w:type="spellStart"/>
-            <w:r>
-              <w:rPr>
-                <w:sz w:val="28"/>
-                <w:szCs w:val="28"/>
-              </w:rPr>
-              <w:t>Clb</w:t>
-            </w:r>
-            <w:proofErr w:type="spellEnd"/>
-            <w:r>
-              <w:rPr>
-                <w:sz w:val="28"/>
-                <w:szCs w:val="28"/>
-              </w:rPr>
-              <w:t xml:space="preserve"> = </w:t>
+            <w:r>
+              <w:rPr>
+                <w:sz w:val="28"/>
+                <w:szCs w:val="28"/>
+              </w:rPr>
+              <w:t xml:space="preserve">Clb = </w:t>
             </w:r>
             <w:r>
               <w:rPr>
@@ -12933,21 +12717,12 @@
                 <w:szCs w:val="28"/>
               </w:rPr>
             </w:pPr>
-            <w:proofErr w:type="spellStart"/>
-            <w:r>
-              <w:rPr>
-                <w:sz w:val="28"/>
-                <w:szCs w:val="28"/>
-              </w:rPr>
-              <w:t>Cmu</w:t>
-            </w:r>
-            <w:proofErr w:type="spellEnd"/>
-            <w:r>
-              <w:rPr>
-                <w:sz w:val="28"/>
-                <w:szCs w:val="28"/>
-              </w:rPr>
-              <w:t xml:space="preserve"> = </w:t>
+            <w:r>
+              <w:rPr>
+                <w:sz w:val="28"/>
+                <w:szCs w:val="28"/>
+              </w:rPr>
+              <w:t xml:space="preserve">Cmu = </w:t>
             </w:r>
             <w:r>
               <w:rPr>
@@ -12971,21 +12746,12 @@
                 <w:szCs w:val="28"/>
               </w:rPr>
             </w:pPr>
-            <w:proofErr w:type="spellStart"/>
-            <w:r>
-              <w:rPr>
-                <w:sz w:val="28"/>
-                <w:szCs w:val="28"/>
-              </w:rPr>
-              <w:t>Cnb</w:t>
-            </w:r>
-            <w:proofErr w:type="spellEnd"/>
-            <w:r>
-              <w:rPr>
-                <w:sz w:val="28"/>
-                <w:szCs w:val="28"/>
-              </w:rPr>
-              <w:t xml:space="preserve"> = </w:t>
+            <w:r>
+              <w:rPr>
+                <w:sz w:val="28"/>
+                <w:szCs w:val="28"/>
+              </w:rPr>
+              <w:t xml:space="preserve">Cnb = </w:t>
             </w:r>
             <w:r>
               <w:rPr>
@@ -13015,21 +12781,12 @@
                 <w:szCs w:val="28"/>
               </w:rPr>
             </w:pPr>
-            <w:proofErr w:type="spellStart"/>
-            <w:r>
-              <w:rPr>
-                <w:sz w:val="28"/>
-                <w:szCs w:val="28"/>
-              </w:rPr>
-              <w:t>CXa</w:t>
-            </w:r>
-            <w:proofErr w:type="spellEnd"/>
-            <w:r>
-              <w:rPr>
-                <w:sz w:val="28"/>
-                <w:szCs w:val="28"/>
-              </w:rPr>
-              <w:t xml:space="preserve"> = </w:t>
+            <w:r>
+              <w:rPr>
+                <w:sz w:val="28"/>
+                <w:szCs w:val="28"/>
+              </w:rPr>
+              <w:t xml:space="preserve">CXa = </w:t>
             </w:r>
             <w:r>
               <w:rPr>
@@ -13053,21 +12810,12 @@
                 <w:szCs w:val="28"/>
               </w:rPr>
             </w:pPr>
-            <w:proofErr w:type="spellStart"/>
-            <w:r>
-              <w:rPr>
-                <w:sz w:val="28"/>
-                <w:szCs w:val="28"/>
-              </w:rPr>
-              <w:t>CYp</w:t>
-            </w:r>
-            <w:proofErr w:type="spellEnd"/>
-            <w:r>
-              <w:rPr>
-                <w:sz w:val="28"/>
-                <w:szCs w:val="28"/>
-              </w:rPr>
-              <w:t xml:space="preserve"> = </w:t>
+            <w:r>
+              <w:rPr>
+                <w:sz w:val="28"/>
+                <w:szCs w:val="28"/>
+              </w:rPr>
+              <w:t xml:space="preserve">CYp = </w:t>
             </w:r>
             <w:r>
               <w:rPr>
@@ -13097,21 +12845,12 @@
                 <w:szCs w:val="28"/>
               </w:rPr>
             </w:pPr>
-            <w:proofErr w:type="spellStart"/>
-            <w:r>
-              <w:rPr>
-                <w:sz w:val="28"/>
-                <w:szCs w:val="28"/>
-              </w:rPr>
-              <w:t>CLa</w:t>
-            </w:r>
-            <w:proofErr w:type="spellEnd"/>
-            <w:r>
-              <w:rPr>
-                <w:sz w:val="28"/>
-                <w:szCs w:val="28"/>
-              </w:rPr>
-              <w:t xml:space="preserve"> = </w:t>
+            <w:r>
+              <w:rPr>
+                <w:sz w:val="28"/>
+                <w:szCs w:val="28"/>
+              </w:rPr>
+              <w:t xml:space="preserve">CLa = </w:t>
             </w:r>
             <w:r>
               <w:rPr>
@@ -13135,21 +12874,12 @@
                 <w:szCs w:val="28"/>
               </w:rPr>
             </w:pPr>
-            <w:proofErr w:type="spellStart"/>
-            <w:r>
-              <w:rPr>
-                <w:sz w:val="28"/>
-                <w:szCs w:val="28"/>
-              </w:rPr>
-              <w:t>Clp</w:t>
-            </w:r>
-            <w:proofErr w:type="spellEnd"/>
-            <w:r>
-              <w:rPr>
-                <w:sz w:val="28"/>
-                <w:szCs w:val="28"/>
-              </w:rPr>
-              <w:t xml:space="preserve"> = </w:t>
+            <w:r>
+              <w:rPr>
+                <w:sz w:val="28"/>
+                <w:szCs w:val="28"/>
+              </w:rPr>
+              <w:t xml:space="preserve">Clp = </w:t>
             </w:r>
             <w:r>
               <w:rPr>
@@ -13179,21 +12909,12 @@
                 <w:szCs w:val="28"/>
               </w:rPr>
             </w:pPr>
-            <w:proofErr w:type="spellStart"/>
-            <w:r>
-              <w:rPr>
-                <w:sz w:val="28"/>
-                <w:szCs w:val="28"/>
-              </w:rPr>
-              <w:t>Cma</w:t>
-            </w:r>
-            <w:proofErr w:type="spellEnd"/>
-            <w:r>
-              <w:rPr>
-                <w:sz w:val="28"/>
-                <w:szCs w:val="28"/>
-              </w:rPr>
-              <w:t xml:space="preserve"> </w:t>
+            <w:r>
+              <w:rPr>
+                <w:sz w:val="28"/>
+                <w:szCs w:val="28"/>
+              </w:rPr>
+              <w:t xml:space="preserve">Cma </w:t>
             </w:r>
             <w:r>
               <w:rPr>
@@ -13224,21 +12945,12 @@
                 <w:szCs w:val="28"/>
               </w:rPr>
             </w:pPr>
-            <w:proofErr w:type="spellStart"/>
-            <w:r>
-              <w:rPr>
-                <w:sz w:val="28"/>
-                <w:szCs w:val="28"/>
-              </w:rPr>
-              <w:t>Cnp</w:t>
-            </w:r>
-            <w:proofErr w:type="spellEnd"/>
-            <w:r>
-              <w:rPr>
-                <w:sz w:val="28"/>
-                <w:szCs w:val="28"/>
-              </w:rPr>
-              <w:t xml:space="preserve"> = </w:t>
+            <w:r>
+              <w:rPr>
+                <w:sz w:val="28"/>
+                <w:szCs w:val="28"/>
+              </w:rPr>
+              <w:t xml:space="preserve">Cnp = </w:t>
             </w:r>
             <w:r>
               <w:rPr>
@@ -13268,21 +12980,12 @@
                 <w:szCs w:val="28"/>
               </w:rPr>
             </w:pPr>
-            <w:proofErr w:type="spellStart"/>
-            <w:r>
-              <w:rPr>
-                <w:sz w:val="28"/>
-                <w:szCs w:val="28"/>
-              </w:rPr>
-              <w:t>CXq</w:t>
-            </w:r>
-            <w:proofErr w:type="spellEnd"/>
-            <w:r>
-              <w:rPr>
-                <w:sz w:val="28"/>
-                <w:szCs w:val="28"/>
-              </w:rPr>
-              <w:t xml:space="preserve"> = </w:t>
+            <w:r>
+              <w:rPr>
+                <w:sz w:val="28"/>
+                <w:szCs w:val="28"/>
+              </w:rPr>
+              <w:t xml:space="preserve">CXq = </w:t>
             </w:r>
             <w:r>
               <w:rPr>
@@ -13306,21 +13009,12 @@
                 <w:szCs w:val="28"/>
               </w:rPr>
             </w:pPr>
-            <w:proofErr w:type="spellStart"/>
-            <w:r>
-              <w:rPr>
-                <w:sz w:val="28"/>
-                <w:szCs w:val="28"/>
-              </w:rPr>
-              <w:t>CYr</w:t>
-            </w:r>
-            <w:proofErr w:type="spellEnd"/>
-            <w:r>
-              <w:rPr>
-                <w:sz w:val="28"/>
-                <w:szCs w:val="28"/>
-              </w:rPr>
-              <w:t xml:space="preserve"> </w:t>
+            <w:r>
+              <w:rPr>
+                <w:sz w:val="28"/>
+                <w:szCs w:val="28"/>
+              </w:rPr>
+              <w:t xml:space="preserve">CYr </w:t>
             </w:r>
             <w:r>
               <w:rPr>
@@ -13357,21 +13051,12 @@
                 <w:szCs w:val="28"/>
               </w:rPr>
             </w:pPr>
-            <w:proofErr w:type="spellStart"/>
-            <w:r>
-              <w:rPr>
-                <w:sz w:val="28"/>
-                <w:szCs w:val="28"/>
-              </w:rPr>
-              <w:t>CLq</w:t>
-            </w:r>
-            <w:proofErr w:type="spellEnd"/>
-            <w:r>
-              <w:rPr>
-                <w:sz w:val="28"/>
-                <w:szCs w:val="28"/>
-              </w:rPr>
-              <w:t xml:space="preserve"> </w:t>
+            <w:r>
+              <w:rPr>
+                <w:sz w:val="28"/>
+                <w:szCs w:val="28"/>
+              </w:rPr>
+              <w:t xml:space="preserve">CLq </w:t>
             </w:r>
             <w:r>
               <w:rPr>
@@ -13402,21 +13087,12 @@
                 <w:szCs w:val="28"/>
               </w:rPr>
             </w:pPr>
-            <w:proofErr w:type="spellStart"/>
-            <w:r>
-              <w:rPr>
-                <w:sz w:val="28"/>
-                <w:szCs w:val="28"/>
-              </w:rPr>
-              <w:t>Clr</w:t>
-            </w:r>
-            <w:proofErr w:type="spellEnd"/>
-            <w:r>
-              <w:rPr>
-                <w:sz w:val="28"/>
-                <w:szCs w:val="28"/>
-              </w:rPr>
-              <w:t xml:space="preserve"> = </w:t>
+            <w:r>
+              <w:rPr>
+                <w:sz w:val="28"/>
+                <w:szCs w:val="28"/>
+              </w:rPr>
+              <w:t xml:space="preserve">Clr = </w:t>
             </w:r>
             <w:r>
               <w:rPr>
@@ -13446,21 +13122,12 @@
                 <w:szCs w:val="28"/>
               </w:rPr>
             </w:pPr>
-            <w:proofErr w:type="spellStart"/>
-            <w:r>
-              <w:rPr>
-                <w:sz w:val="28"/>
-                <w:szCs w:val="28"/>
-              </w:rPr>
-              <w:t>Cmq</w:t>
-            </w:r>
-            <w:proofErr w:type="spellEnd"/>
-            <w:r>
-              <w:rPr>
-                <w:sz w:val="28"/>
-                <w:szCs w:val="28"/>
-              </w:rPr>
-              <w:t xml:space="preserve"> </w:t>
+            <w:r>
+              <w:rPr>
+                <w:sz w:val="28"/>
+                <w:szCs w:val="28"/>
+              </w:rPr>
+              <w:t xml:space="preserve">Cmq </w:t>
             </w:r>
             <w:r>
               <w:rPr>
@@ -13491,21 +13158,12 @@
                 <w:szCs w:val="28"/>
               </w:rPr>
             </w:pPr>
-            <w:proofErr w:type="spellStart"/>
-            <w:r>
-              <w:rPr>
-                <w:sz w:val="28"/>
-                <w:szCs w:val="28"/>
-              </w:rPr>
-              <w:t>Cnr</w:t>
-            </w:r>
-            <w:proofErr w:type="spellEnd"/>
-            <w:r>
-              <w:rPr>
-                <w:sz w:val="28"/>
-                <w:szCs w:val="28"/>
-              </w:rPr>
-              <w:t xml:space="preserve"> = </w:t>
+            <w:r>
+              <w:rPr>
+                <w:sz w:val="28"/>
+                <w:szCs w:val="28"/>
+              </w:rPr>
+              <w:t xml:space="preserve">Cnr = </w:t>
             </w:r>
             <w:r>
               <w:rPr>
@@ -16221,7 +15879,7 @@
 </file>
 
 <file path=customXml/itemProps1.xml><?xml version="1.0" encoding="utf-8"?>
-<ds:datastoreItem xmlns:ds="http://schemas.openxmlformats.org/officeDocument/2006/customXml" ds:itemID="{DDB6D89D-B2FA-4090-834E-690DE285582C}">
+<ds:datastoreItem xmlns:ds="http://schemas.openxmlformats.org/officeDocument/2006/customXml" ds:itemID="{C82B4F95-1AC8-4365-BCBB-AE4C26FE0B27}">
   <ds:schemaRefs>
     <ds:schemaRef ds:uri="http://schemas.openxmlformats.org/officeDocument/2006/bibliography"/>
   </ds:schemaRefs>

</xml_diff>